<commit_message>
check doors of each floor
</commit_message>
<xml_diff>
--- a/option1/progress.docx
+++ b/option1/progress.docx
@@ -34,7 +34,7 @@
         <w:spacing w:after="0" w:line="240" w:lineRule="auto"/>
         <w:jc w:val="left"/>
         <w:rPr>
-          <w:rFonts w:ascii="Calibri" w:eastAsia="굴림" w:hAnsi="Calibri" w:cs="Calibri" w:hint="eastAsia"/>
+          <w:rFonts w:ascii="Calibri" w:eastAsia="굴림" w:hAnsi="Calibri" w:cs="Calibri"/>
           <w:kern w:val="0"/>
           <w:sz w:val="22"/>
         </w:rPr>
@@ -70,9 +70,46 @@
           <w:kern w:val="0"/>
           <w:sz w:val="22"/>
         </w:rPr>
-        <w:t xml:space="preserve">Task1: </w:t>
-      </w:r>
-      <w:proofErr w:type="spellStart"/>
+        <w:t>Task1: dxf to geojson</w:t>
+      </w:r>
+    </w:p>
+    <w:p>
+      <w:pPr>
+        <w:widowControl/>
+        <w:wordWrap/>
+        <w:autoSpaceDE/>
+        <w:autoSpaceDN/>
+        <w:spacing w:after="0" w:line="240" w:lineRule="auto"/>
+        <w:jc w:val="left"/>
+        <w:rPr>
+          <w:rFonts w:ascii="Calibri" w:eastAsia="굴림" w:hAnsi="Calibri" w:cs="Calibri"/>
+          <w:kern w:val="0"/>
+          <w:sz w:val="22"/>
+        </w:rPr>
+      </w:pPr>
+      <w:r>
+        <w:rPr>
+          <w:rFonts w:ascii="Calibri" w:eastAsia="굴림" w:hAnsi="Calibri" w:cs="Calibri"/>
+          <w:kern w:val="0"/>
+          <w:sz w:val="22"/>
+        </w:rPr>
+        <w:t> </w:t>
+      </w:r>
+    </w:p>
+    <w:p>
+      <w:pPr>
+        <w:widowControl/>
+        <w:wordWrap/>
+        <w:autoSpaceDE/>
+        <w:autoSpaceDN/>
+        <w:spacing w:after="0" w:line="240" w:lineRule="auto"/>
+        <w:jc w:val="left"/>
+        <w:rPr>
+          <w:rFonts w:ascii="Calibri" w:eastAsia="굴림" w:hAnsi="Calibri" w:cs="Calibri"/>
+          <w:kern w:val="0"/>
+          <w:sz w:val="22"/>
+        </w:rPr>
+      </w:pPr>
       <w:r>
         <w:rPr>
           <w:rFonts w:ascii="Calibri" w:eastAsia="굴림" w:hAnsi="Calibri" w:cs="Calibri"/>
@@ -81,77 +118,6 @@
           <w:kern w:val="0"/>
           <w:sz w:val="22"/>
         </w:rPr>
-        <w:t>dxf</w:t>
-      </w:r>
-      <w:proofErr w:type="spellEnd"/>
-      <w:r>
-        <w:rPr>
-          <w:rFonts w:ascii="Calibri" w:eastAsia="굴림" w:hAnsi="Calibri" w:cs="Calibri"/>
-          <w:b/>
-          <w:bCs/>
-          <w:kern w:val="0"/>
-          <w:sz w:val="22"/>
-        </w:rPr>
-        <w:t xml:space="preserve"> to </w:t>
-      </w:r>
-      <w:proofErr w:type="spellStart"/>
-      <w:r>
-        <w:rPr>
-          <w:rFonts w:ascii="Calibri" w:eastAsia="굴림" w:hAnsi="Calibri" w:cs="Calibri"/>
-          <w:b/>
-          <w:bCs/>
-          <w:kern w:val="0"/>
-          <w:sz w:val="22"/>
-        </w:rPr>
-        <w:t>geojson</w:t>
-      </w:r>
-      <w:proofErr w:type="spellEnd"/>
-    </w:p>
-    <w:p>
-      <w:pPr>
-        <w:widowControl/>
-        <w:wordWrap/>
-        <w:autoSpaceDE/>
-        <w:autoSpaceDN/>
-        <w:spacing w:after="0" w:line="240" w:lineRule="auto"/>
-        <w:jc w:val="left"/>
-        <w:rPr>
-          <w:rFonts w:ascii="Calibri" w:eastAsia="굴림" w:hAnsi="Calibri" w:cs="Calibri"/>
-          <w:kern w:val="0"/>
-          <w:sz w:val="22"/>
-        </w:rPr>
-      </w:pPr>
-      <w:r>
-        <w:rPr>
-          <w:rFonts w:ascii="Calibri" w:eastAsia="굴림" w:hAnsi="Calibri" w:cs="Calibri"/>
-          <w:kern w:val="0"/>
-          <w:sz w:val="22"/>
-        </w:rPr>
-        <w:t> </w:t>
-      </w:r>
-    </w:p>
-    <w:p>
-      <w:pPr>
-        <w:widowControl/>
-        <w:wordWrap/>
-        <w:autoSpaceDE/>
-        <w:autoSpaceDN/>
-        <w:spacing w:after="0" w:line="240" w:lineRule="auto"/>
-        <w:jc w:val="left"/>
-        <w:rPr>
-          <w:rFonts w:ascii="Calibri" w:eastAsia="굴림" w:hAnsi="Calibri" w:cs="Calibri"/>
-          <w:kern w:val="0"/>
-          <w:sz w:val="22"/>
-        </w:rPr>
-      </w:pPr>
-      <w:r>
-        <w:rPr>
-          <w:rFonts w:ascii="Calibri" w:eastAsia="굴림" w:hAnsi="Calibri" w:cs="Calibri"/>
-          <w:b/>
-          <w:bCs/>
-          <w:kern w:val="0"/>
-          <w:sz w:val="22"/>
-        </w:rPr>
         <w:t>Intro</w:t>
       </w:r>
     </w:p>
@@ -175,61 +141,7 @@
           <w:kern w:val="0"/>
           <w:sz w:val="22"/>
         </w:rPr>
-        <w:t xml:space="preserve"> The main aim of Task1 is converting </w:t>
-      </w:r>
-      <w:proofErr w:type="spellStart"/>
-      <w:r>
-        <w:rPr>
-          <w:rFonts w:ascii="Calibri" w:eastAsia="굴림" w:hAnsi="Calibri" w:cs="Calibri"/>
-          <w:kern w:val="0"/>
-          <w:sz w:val="22"/>
-        </w:rPr>
-        <w:t>autoCAD</w:t>
-      </w:r>
-      <w:proofErr w:type="spellEnd"/>
-      <w:r>
-        <w:rPr>
-          <w:rFonts w:ascii="Calibri" w:eastAsia="굴림" w:hAnsi="Calibri" w:cs="Calibri"/>
-          <w:kern w:val="0"/>
-          <w:sz w:val="22"/>
-        </w:rPr>
-        <w:t xml:space="preserve"> file(</w:t>
-      </w:r>
-      <w:proofErr w:type="spellStart"/>
-      <w:r>
-        <w:rPr>
-          <w:rFonts w:ascii="Calibri" w:eastAsia="굴림" w:hAnsi="Calibri" w:cs="Calibri"/>
-          <w:kern w:val="0"/>
-          <w:sz w:val="22"/>
-        </w:rPr>
-        <w:t>dxf</w:t>
-      </w:r>
-      <w:proofErr w:type="spellEnd"/>
-      <w:r>
-        <w:rPr>
-          <w:rFonts w:ascii="Calibri" w:eastAsia="굴림" w:hAnsi="Calibri" w:cs="Calibri"/>
-          <w:kern w:val="0"/>
-          <w:sz w:val="22"/>
-        </w:rPr>
-        <w:t xml:space="preserve">) to </w:t>
-      </w:r>
-      <w:proofErr w:type="spellStart"/>
-      <w:r>
-        <w:rPr>
-          <w:rFonts w:ascii="Calibri" w:eastAsia="굴림" w:hAnsi="Calibri" w:cs="Calibri"/>
-          <w:kern w:val="0"/>
-          <w:sz w:val="22"/>
-        </w:rPr>
-        <w:t>geojson</w:t>
-      </w:r>
-      <w:proofErr w:type="spellEnd"/>
-      <w:r>
-        <w:rPr>
-          <w:rFonts w:ascii="Calibri" w:eastAsia="굴림" w:hAnsi="Calibri" w:cs="Calibri"/>
-          <w:kern w:val="0"/>
-          <w:sz w:val="22"/>
-        </w:rPr>
-        <w:t xml:space="preserve"> file. In converting method</w:t>
+        <w:t xml:space="preserve"> The main aim of Task1 is converting autoCAD file(dxf) to geojson file. In converting method</w:t>
       </w:r>
       <w:r>
         <w:rPr>
@@ -245,133 +157,7 @@
           <w:kern w:val="0"/>
           <w:sz w:val="22"/>
         </w:rPr>
-        <w:t>automate cleaning method should be concerned. That means only the interested lines, such as wall and door should be extracted. To solve this problem '</w:t>
-      </w:r>
-      <w:proofErr w:type="spellStart"/>
-      <w:r>
-        <w:rPr>
-          <w:rFonts w:ascii="Calibri" w:eastAsia="굴림" w:hAnsi="Calibri" w:cs="Calibri"/>
-          <w:kern w:val="0"/>
-          <w:sz w:val="22"/>
-        </w:rPr>
-        <w:t>ezdxf</w:t>
-      </w:r>
-      <w:proofErr w:type="spellEnd"/>
-      <w:r>
-        <w:rPr>
-          <w:rFonts w:ascii="Calibri" w:eastAsia="굴림" w:hAnsi="Calibri" w:cs="Calibri"/>
-          <w:kern w:val="0"/>
-          <w:sz w:val="22"/>
-        </w:rPr>
-        <w:t>' library for Python is chosen. '</w:t>
-      </w:r>
-      <w:proofErr w:type="spellStart"/>
-      <w:r>
-        <w:rPr>
-          <w:rFonts w:ascii="Calibri" w:eastAsia="굴림" w:hAnsi="Calibri" w:cs="Calibri"/>
-          <w:kern w:val="0"/>
-          <w:sz w:val="22"/>
-        </w:rPr>
-        <w:t>exdxf</w:t>
-      </w:r>
-      <w:proofErr w:type="spellEnd"/>
-      <w:r>
-        <w:rPr>
-          <w:rFonts w:ascii="Calibri" w:eastAsia="굴림" w:hAnsi="Calibri" w:cs="Calibri"/>
-          <w:kern w:val="0"/>
-          <w:sz w:val="22"/>
-        </w:rPr>
-        <w:t xml:space="preserve">' is a Python package to create and modify </w:t>
-      </w:r>
-      <w:proofErr w:type="spellStart"/>
-      <w:r>
-        <w:rPr>
-          <w:rFonts w:ascii="Calibri" w:eastAsia="굴림" w:hAnsi="Calibri" w:cs="Calibri"/>
-          <w:kern w:val="0"/>
-          <w:sz w:val="22"/>
-        </w:rPr>
-        <w:t>dxf</w:t>
-      </w:r>
-      <w:proofErr w:type="spellEnd"/>
-      <w:r>
-        <w:rPr>
-          <w:rFonts w:ascii="Calibri" w:eastAsia="굴림" w:hAnsi="Calibri" w:cs="Calibri"/>
-          <w:kern w:val="0"/>
-          <w:sz w:val="22"/>
-        </w:rPr>
-        <w:t xml:space="preserve"> drawings. With this library all the elements from </w:t>
-      </w:r>
-      <w:proofErr w:type="spellStart"/>
-      <w:r>
-        <w:rPr>
-          <w:rFonts w:ascii="Calibri" w:eastAsia="굴림" w:hAnsi="Calibri" w:cs="Calibri"/>
-          <w:kern w:val="0"/>
-          <w:sz w:val="22"/>
-        </w:rPr>
-        <w:t>dxf</w:t>
-      </w:r>
-      <w:proofErr w:type="spellEnd"/>
-      <w:r>
-        <w:rPr>
-          <w:rFonts w:ascii="Calibri" w:eastAsia="굴림" w:hAnsi="Calibri" w:cs="Calibri"/>
-          <w:kern w:val="0"/>
-          <w:sz w:val="22"/>
-        </w:rPr>
-        <w:t xml:space="preserve"> file can be converted to python instance. According to other </w:t>
-      </w:r>
-      <w:proofErr w:type="gramStart"/>
-      <w:r>
-        <w:rPr>
-          <w:rFonts w:ascii="Calibri" w:eastAsia="굴림" w:hAnsi="Calibri" w:cs="Calibri"/>
-          <w:kern w:val="0"/>
-          <w:sz w:val="22"/>
-        </w:rPr>
-        <w:t>researches</w:t>
-      </w:r>
-      <w:proofErr w:type="gramEnd"/>
-      <w:r>
-        <w:rPr>
-          <w:rFonts w:ascii="Calibri" w:eastAsia="굴림" w:hAnsi="Calibri" w:cs="Calibri"/>
-          <w:kern w:val="0"/>
-          <w:sz w:val="22"/>
-        </w:rPr>
-        <w:t xml:space="preserve">, the other researches were processed with pre-cleaned and pre-organized </w:t>
-      </w:r>
-      <w:proofErr w:type="spellStart"/>
-      <w:r>
-        <w:rPr>
-          <w:rFonts w:ascii="Calibri" w:eastAsia="굴림" w:hAnsi="Calibri" w:cs="Calibri"/>
-          <w:kern w:val="0"/>
-          <w:sz w:val="22"/>
-        </w:rPr>
-        <w:t>autoCAD</w:t>
-      </w:r>
-      <w:proofErr w:type="spellEnd"/>
-      <w:r>
-        <w:rPr>
-          <w:rFonts w:ascii="Calibri" w:eastAsia="굴림" w:hAnsi="Calibri" w:cs="Calibri"/>
-          <w:kern w:val="0"/>
-          <w:sz w:val="22"/>
-        </w:rPr>
-        <w:t xml:space="preserve"> file with </w:t>
-      </w:r>
-      <w:proofErr w:type="spellStart"/>
-      <w:r>
-        <w:rPr>
-          <w:rFonts w:ascii="Calibri" w:eastAsia="굴림" w:hAnsi="Calibri" w:cs="Calibri"/>
-          <w:kern w:val="0"/>
-          <w:sz w:val="22"/>
-        </w:rPr>
-        <w:t>autoCAD</w:t>
-      </w:r>
-      <w:proofErr w:type="spellEnd"/>
-      <w:r>
-        <w:rPr>
-          <w:rFonts w:ascii="Calibri" w:eastAsia="굴림" w:hAnsi="Calibri" w:cs="Calibri"/>
-          <w:kern w:val="0"/>
-          <w:sz w:val="22"/>
-        </w:rPr>
-        <w:t xml:space="preserve"> software manually.</w:t>
+        <w:t>automate cleaning method should be concerned. That means only the interested lines, such as wall and door should be extracted. To solve this problem 'ezdxf' library for Python is chosen. 'exdxf' is a Python package to create and modify dxf drawings. With this library all the elements from dxf file can be converted to python instance. According to other researches, the other researches were processed with pre-cleaned and pre-organized autoCAD file with autoCAD software manually.</w:t>
       </w:r>
     </w:p>
     <w:p>
@@ -448,43 +234,7 @@
           <w:kern w:val="0"/>
           <w:sz w:val="22"/>
         </w:rPr>
-        <w:t>(</w:t>
-      </w:r>
-      <w:proofErr w:type="gramStart"/>
-      <w:r>
-        <w:rPr>
-          <w:rFonts w:ascii="Calibri" w:eastAsia="굴림" w:hAnsi="Calibri" w:cs="Calibri"/>
-          <w:kern w:val="0"/>
-          <w:sz w:val="22"/>
-        </w:rPr>
-        <w:t>clean</w:t>
-      </w:r>
-      <w:proofErr w:type="gramEnd"/>
-      <w:r>
-        <w:rPr>
-          <w:rFonts w:ascii="Calibri" w:eastAsia="굴림" w:hAnsi="Calibri" w:cs="Calibri"/>
-          <w:kern w:val="0"/>
-          <w:sz w:val="22"/>
-        </w:rPr>
-        <w:t xml:space="preserve"> uninterested elements on </w:t>
-      </w:r>
-      <w:proofErr w:type="spellStart"/>
-      <w:r>
-        <w:rPr>
-          <w:rFonts w:ascii="Calibri" w:eastAsia="굴림" w:hAnsi="Calibri" w:cs="Calibri"/>
-          <w:kern w:val="0"/>
-          <w:sz w:val="22"/>
-        </w:rPr>
-        <w:t>autoCAD</w:t>
-      </w:r>
-      <w:proofErr w:type="spellEnd"/>
-      <w:r>
-        <w:rPr>
-          <w:rFonts w:ascii="Calibri" w:eastAsia="굴림" w:hAnsi="Calibri" w:cs="Calibri"/>
-          <w:kern w:val="0"/>
-          <w:sz w:val="22"/>
-        </w:rPr>
-        <w:t>)</w:t>
+        <w:t>(clean uninterested elements on autoCAD)</w:t>
       </w:r>
     </w:p>
     <w:p>
@@ -513,61 +263,7 @@
           <w:kern w:val="0"/>
           <w:sz w:val="22"/>
         </w:rPr>
-        <w:t xml:space="preserve">Extract elements from </w:t>
-      </w:r>
-      <w:proofErr w:type="spellStart"/>
-      <w:r>
-        <w:rPr>
-          <w:rFonts w:ascii="Calibri" w:eastAsia="굴림" w:hAnsi="Calibri" w:cs="Calibri"/>
-          <w:kern w:val="0"/>
-          <w:sz w:val="22"/>
-        </w:rPr>
-        <w:t>autoCAD</w:t>
-      </w:r>
-      <w:proofErr w:type="spellEnd"/>
-      <w:r>
-        <w:rPr>
-          <w:rFonts w:ascii="Calibri" w:eastAsia="굴림" w:hAnsi="Calibri" w:cs="Calibri"/>
-          <w:kern w:val="0"/>
-          <w:sz w:val="22"/>
-        </w:rPr>
-        <w:t xml:space="preserve"> </w:t>
-      </w:r>
-      <w:proofErr w:type="spellStart"/>
-      <w:r>
-        <w:rPr>
-          <w:rFonts w:ascii="Calibri" w:eastAsia="굴림" w:hAnsi="Calibri" w:cs="Calibri"/>
-          <w:kern w:val="0"/>
-          <w:sz w:val="22"/>
-        </w:rPr>
-        <w:t>dxf</w:t>
-      </w:r>
-      <w:proofErr w:type="spellEnd"/>
-      <w:r>
-        <w:rPr>
-          <w:rFonts w:ascii="Calibri" w:eastAsia="굴림" w:hAnsi="Calibri" w:cs="Calibri"/>
-          <w:kern w:val="0"/>
-          <w:sz w:val="22"/>
-        </w:rPr>
-        <w:t xml:space="preserve"> file to Python instance with </w:t>
-      </w:r>
-      <w:proofErr w:type="spellStart"/>
-      <w:r>
-        <w:rPr>
-          <w:rFonts w:ascii="Calibri" w:eastAsia="굴림" w:hAnsi="Calibri" w:cs="Calibri"/>
-          <w:kern w:val="0"/>
-          <w:sz w:val="22"/>
-        </w:rPr>
-        <w:t>ezdxf</w:t>
-      </w:r>
-      <w:proofErr w:type="spellEnd"/>
-      <w:r>
-        <w:rPr>
-          <w:rFonts w:ascii="Calibri" w:eastAsia="굴림" w:hAnsi="Calibri" w:cs="Calibri"/>
-          <w:kern w:val="0"/>
-          <w:sz w:val="22"/>
-        </w:rPr>
-        <w:t xml:space="preserve"> library</w:t>
+        <w:t>Extract elements from autoCAD dxf file to Python instance with ezdxf library</w:t>
       </w:r>
     </w:p>
     <w:p>
@@ -641,15 +337,7 @@
           <w:kern w:val="0"/>
           <w:sz w:val="22"/>
         </w:rPr>
-        <w:t>de</w:t>
-      </w:r>
-      <w:r>
-        <w:rPr>
-          <w:rFonts w:ascii="Calibri" w:eastAsia="굴림" w:hAnsi="Calibri" w:cs="Calibri"/>
-          <w:kern w:val="0"/>
-          <w:sz w:val="22"/>
-        </w:rPr>
-        <w:t xml:space="preserve"> door and wall layer</w:t>
+        <w:t>de door and wall layer</w:t>
       </w:r>
     </w:p>
     <w:p>
@@ -736,25 +424,7 @@
           <w:kern w:val="0"/>
           <w:sz w:val="22"/>
         </w:rPr>
-        <w:t xml:space="preserve">Create </w:t>
-      </w:r>
-      <w:proofErr w:type="spellStart"/>
-      <w:r>
-        <w:rPr>
-          <w:rFonts w:ascii="Calibri" w:eastAsia="굴림" w:hAnsi="Calibri" w:cs="Calibri"/>
-          <w:kern w:val="0"/>
-          <w:sz w:val="22"/>
-        </w:rPr>
-        <w:t>geojson</w:t>
-      </w:r>
-      <w:proofErr w:type="spellEnd"/>
-      <w:r>
-        <w:rPr>
-          <w:rFonts w:ascii="Calibri" w:eastAsia="굴림" w:hAnsi="Calibri" w:cs="Calibri"/>
-          <w:kern w:val="0"/>
-          <w:sz w:val="22"/>
-        </w:rPr>
-        <w:t xml:space="preserve"> file</w:t>
+        <w:t>Create geojson file</w:t>
       </w:r>
     </w:p>
     <w:p>
@@ -841,43 +511,7 @@
           <w:kern w:val="0"/>
           <w:sz w:val="22"/>
         </w:rPr>
-        <w:t xml:space="preserve">With </w:t>
-      </w:r>
-      <w:proofErr w:type="spellStart"/>
-      <w:r>
-        <w:rPr>
-          <w:rFonts w:ascii="Calibri" w:eastAsia="굴림" w:hAnsi="Calibri" w:cs="Calibri"/>
-          <w:kern w:val="0"/>
-          <w:sz w:val="22"/>
-        </w:rPr>
-        <w:t>ezdxf</w:t>
-      </w:r>
-      <w:proofErr w:type="spellEnd"/>
-      <w:r>
-        <w:rPr>
-          <w:rFonts w:ascii="Calibri" w:eastAsia="굴림" w:hAnsi="Calibri" w:cs="Calibri"/>
-          <w:kern w:val="0"/>
-          <w:sz w:val="22"/>
-        </w:rPr>
-        <w:t xml:space="preserve">, </w:t>
-      </w:r>
-      <w:proofErr w:type="spellStart"/>
-      <w:r>
-        <w:rPr>
-          <w:rFonts w:ascii="Calibri" w:eastAsia="굴림" w:hAnsi="Calibri" w:cs="Calibri"/>
-          <w:kern w:val="0"/>
-          <w:sz w:val="22"/>
-        </w:rPr>
-        <w:t>german</w:t>
-      </w:r>
-      <w:proofErr w:type="spellEnd"/>
-      <w:r>
-        <w:rPr>
-          <w:rFonts w:ascii="Calibri" w:eastAsia="굴림" w:hAnsi="Calibri" w:cs="Calibri"/>
-          <w:kern w:val="0"/>
-          <w:sz w:val="22"/>
-        </w:rPr>
-        <w:t xml:space="preserve"> letter [</w:t>
+        <w:t>With ezdxf, german letter [</w:t>
       </w:r>
       <w:r>
         <w:rPr>
@@ -894,18 +528,8 @@
           <w:kern w:val="0"/>
           <w:sz w:val="22"/>
         </w:rPr>
-        <w:t xml:space="preserve">ß] cannot be used in layer name =&gt; change the layer name with </w:t>
-      </w:r>
-      <w:proofErr w:type="spellStart"/>
-      <w:r>
-        <w:rPr>
-          <w:rFonts w:ascii="맑은 고딕" w:eastAsia="맑은 고딕" w:hAnsi="맑은 고딕" w:cs="Calibri" w:hint="eastAsia"/>
-          <w:kern w:val="0"/>
-          <w:sz w:val="22"/>
-        </w:rPr>
-        <w:t>autoCAD</w:t>
-      </w:r>
-      <w:proofErr w:type="spellEnd"/>
+        <w:t>ß] cannot be used in layer name =&gt; change the layer name with autoCAD</w:t>
+      </w:r>
     </w:p>
     <w:p>
       <w:pPr>
@@ -933,25 +557,7 @@
           <w:kern w:val="0"/>
           <w:sz w:val="22"/>
         </w:rPr>
-        <w:t xml:space="preserve">With </w:t>
-      </w:r>
-      <w:proofErr w:type="spellStart"/>
-      <w:r>
-        <w:rPr>
-          <w:rFonts w:ascii="Calibri" w:eastAsia="굴림" w:hAnsi="Calibri" w:cs="Calibri"/>
-          <w:kern w:val="0"/>
-          <w:sz w:val="22"/>
-        </w:rPr>
-        <w:t>ezdxf</w:t>
-      </w:r>
-      <w:proofErr w:type="spellEnd"/>
-      <w:r>
-        <w:rPr>
-          <w:rFonts w:ascii="Calibri" w:eastAsia="굴림" w:hAnsi="Calibri" w:cs="Calibri"/>
-          <w:kern w:val="0"/>
-          <w:sz w:val="22"/>
-        </w:rPr>
-        <w:t>, the arc element cannot be used =&gt; extract elements except arc</w:t>
+        <w:t>With ezdxf, the arc element cannot be used =&gt; extract elements except arc</w:t>
       </w:r>
     </w:p>
     <w:p>
@@ -980,25 +586,7 @@
           <w:kern w:val="0"/>
           <w:sz w:val="22"/>
         </w:rPr>
-        <w:t xml:space="preserve">Variable layers name of wall layer =&gt; unify layer on </w:t>
-      </w:r>
-      <w:proofErr w:type="spellStart"/>
-      <w:r>
-        <w:rPr>
-          <w:rFonts w:ascii="Calibri" w:eastAsia="굴림" w:hAnsi="Calibri" w:cs="Calibri"/>
-          <w:kern w:val="0"/>
-          <w:sz w:val="22"/>
-        </w:rPr>
-        <w:t>autoCAD</w:t>
-      </w:r>
-      <w:proofErr w:type="spellEnd"/>
-      <w:r>
-        <w:rPr>
-          <w:rFonts w:ascii="Calibri" w:eastAsia="굴림" w:hAnsi="Calibri" w:cs="Calibri"/>
-          <w:kern w:val="0"/>
-          <w:sz w:val="22"/>
-        </w:rPr>
-        <w:t xml:space="preserve"> file or define new category with Python script</w:t>
+        <w:t>Variable layers name of wall layer =&gt; unify layer on autoCAD file or define new category with Python script</w:t>
       </w:r>
     </w:p>
     <w:p>
@@ -1066,27 +654,7 @@
           <w:sz w:val="22"/>
           <w:highlight w:val="yellow"/>
         </w:rPr>
-        <w:t xml:space="preserve">How to make polygon each room with door and wall elements =&gt; shapely </w:t>
-      </w:r>
-      <w:proofErr w:type="spellStart"/>
-      <w:r>
-        <w:rPr>
-          <w:rFonts w:ascii="Calibri" w:eastAsia="굴림" w:hAnsi="Calibri" w:cs="Calibri"/>
-          <w:kern w:val="0"/>
-          <w:sz w:val="22"/>
-          <w:highlight w:val="yellow"/>
-        </w:rPr>
-        <w:t>poligonize</w:t>
-      </w:r>
-      <w:proofErr w:type="spellEnd"/>
-      <w:r>
-        <w:rPr>
-          <w:rFonts w:ascii="Calibri" w:eastAsia="굴림" w:hAnsi="Calibri" w:cs="Calibri"/>
-          <w:kern w:val="0"/>
-          <w:sz w:val="22"/>
-          <w:highlight w:val="yellow"/>
-        </w:rPr>
-        <w:t>, using buffer to combine door</w:t>
+        <w:t>How to make polygon each room with door and wall elements =&gt; shapely poligonize, using buffer to combine door</w:t>
       </w:r>
     </w:p>
     <w:p>
@@ -1124,61 +692,7 @@
           <w:kern w:val="0"/>
           <w:sz w:val="22"/>
         </w:rPr>
-        <w:t xml:space="preserve"> =&gt; using LISP with </w:t>
-      </w:r>
-      <w:proofErr w:type="spellStart"/>
-      <w:r>
-        <w:rPr>
-          <w:rFonts w:ascii="Calibri" w:eastAsia="굴림" w:hAnsi="Calibri" w:cs="Calibri"/>
-          <w:kern w:val="0"/>
-          <w:sz w:val="22"/>
-        </w:rPr>
-        <w:t>autoCAD</w:t>
-      </w:r>
-      <w:proofErr w:type="spellEnd"/>
-      <w:r>
-        <w:rPr>
-          <w:rFonts w:ascii="Calibri" w:eastAsia="굴림" w:hAnsi="Calibri" w:cs="Calibri"/>
-          <w:kern w:val="0"/>
-          <w:sz w:val="22"/>
-        </w:rPr>
-        <w:t xml:space="preserve">, create cleaning </w:t>
-      </w:r>
-      <w:proofErr w:type="gramStart"/>
-      <w:r>
-        <w:rPr>
-          <w:rFonts w:ascii="Calibri" w:eastAsia="굴림" w:hAnsi="Calibri" w:cs="Calibri"/>
-          <w:kern w:val="0"/>
-          <w:sz w:val="22"/>
-        </w:rPr>
-        <w:t>function(</w:t>
-      </w:r>
-      <w:proofErr w:type="gramEnd"/>
-      <w:r>
-        <w:rPr>
-          <w:rFonts w:ascii="Calibri" w:eastAsia="굴림" w:hAnsi="Calibri" w:cs="Calibri"/>
-          <w:kern w:val="0"/>
-          <w:sz w:val="22"/>
-        </w:rPr>
-        <w:t xml:space="preserve">LISP used in </w:t>
-      </w:r>
-      <w:proofErr w:type="spellStart"/>
-      <w:r>
-        <w:rPr>
-          <w:rFonts w:ascii="Calibri" w:eastAsia="굴림" w:hAnsi="Calibri" w:cs="Calibri"/>
-          <w:kern w:val="0"/>
-          <w:sz w:val="22"/>
-        </w:rPr>
-        <w:t>autoCAD</w:t>
-      </w:r>
-      <w:proofErr w:type="spellEnd"/>
-      <w:r>
-        <w:rPr>
-          <w:rFonts w:ascii="Calibri" w:eastAsia="굴림" w:hAnsi="Calibri" w:cs="Calibri"/>
-          <w:kern w:val="0"/>
-          <w:sz w:val="22"/>
-        </w:rPr>
-        <w:t xml:space="preserve"> is creating the function) / </w:t>
+        <w:t xml:space="preserve"> =&gt; using LISP with autoCAD, create cleaning function(LISP used in autoCAD is creating the function) / </w:t>
       </w:r>
       <w:r>
         <w:rPr>
@@ -1187,27 +701,7 @@
           <w:sz w:val="22"/>
           <w:highlight w:val="yellow"/>
         </w:rPr>
-        <w:t xml:space="preserve">cleaning algorithm with </w:t>
-      </w:r>
-      <w:proofErr w:type="spellStart"/>
-      <w:r>
-        <w:rPr>
-          <w:rFonts w:ascii="Calibri" w:eastAsia="굴림" w:hAnsi="Calibri" w:cs="Calibri"/>
-          <w:kern w:val="0"/>
-          <w:sz w:val="22"/>
-          <w:highlight w:val="yellow"/>
-        </w:rPr>
-        <w:t>Pyghon</w:t>
-      </w:r>
-      <w:proofErr w:type="spellEnd"/>
-      <w:r>
-        <w:rPr>
-          <w:rFonts w:ascii="Calibri" w:eastAsia="굴림" w:hAnsi="Calibri" w:cs="Calibri"/>
-          <w:kern w:val="0"/>
-          <w:sz w:val="22"/>
-          <w:highlight w:val="yellow"/>
-        </w:rPr>
-        <w:t xml:space="preserve"> script</w:t>
+        <w:t>cleaning algorithm with Pyghon script</w:t>
       </w:r>
     </w:p>
     <w:p>
@@ -1236,61 +730,7 @@
           <w:kern w:val="0"/>
           <w:sz w:val="22"/>
         </w:rPr>
-        <w:t xml:space="preserve">How to use property info in </w:t>
-      </w:r>
-      <w:proofErr w:type="spellStart"/>
-      <w:r>
-        <w:rPr>
-          <w:rFonts w:ascii="Calibri" w:eastAsia="굴림" w:hAnsi="Calibri" w:cs="Calibri"/>
-          <w:kern w:val="0"/>
-          <w:sz w:val="22"/>
-        </w:rPr>
-        <w:t>autoCAD</w:t>
-      </w:r>
-      <w:proofErr w:type="spellEnd"/>
-      <w:r>
-        <w:rPr>
-          <w:rFonts w:ascii="Calibri" w:eastAsia="굴림" w:hAnsi="Calibri" w:cs="Calibri"/>
-          <w:kern w:val="0"/>
-          <w:sz w:val="22"/>
-        </w:rPr>
-        <w:t xml:space="preserve"> file, such as room number, floor info, </w:t>
-      </w:r>
-      <w:proofErr w:type="spellStart"/>
-      <w:r>
-        <w:rPr>
-          <w:rFonts w:ascii="Calibri" w:eastAsia="굴림" w:hAnsi="Calibri" w:cs="Calibri"/>
-          <w:kern w:val="0"/>
-          <w:sz w:val="22"/>
-        </w:rPr>
-        <w:t>etc</w:t>
-      </w:r>
-      <w:proofErr w:type="spellEnd"/>
-      <w:r>
-        <w:rPr>
-          <w:rFonts w:ascii="Calibri" w:eastAsia="굴림" w:hAnsi="Calibri" w:cs="Calibri"/>
-          <w:kern w:val="0"/>
-          <w:sz w:val="22"/>
-        </w:rPr>
-        <w:t xml:space="preserve"> =&gt; Properties in </w:t>
-      </w:r>
-      <w:proofErr w:type="spellStart"/>
-      <w:r>
-        <w:rPr>
-          <w:rFonts w:ascii="Calibri" w:eastAsia="굴림" w:hAnsi="Calibri" w:cs="Calibri"/>
-          <w:kern w:val="0"/>
-          <w:sz w:val="22"/>
-        </w:rPr>
-        <w:t>aucoCAD</w:t>
-      </w:r>
-      <w:proofErr w:type="spellEnd"/>
-      <w:r>
-        <w:rPr>
-          <w:rFonts w:ascii="Calibri" w:eastAsia="굴림" w:hAnsi="Calibri" w:cs="Calibri"/>
-          <w:kern w:val="0"/>
-          <w:sz w:val="22"/>
-        </w:rPr>
-        <w:t xml:space="preserve"> file is wrote as text</w:t>
+        <w:t>How to use property info in autoCAD file, such as room number, floor info, etc =&gt; Properties in aucoCAD file is wrote as text</w:t>
       </w:r>
     </w:p>
     <w:p>
@@ -1319,43 +759,7 @@
           <w:kern w:val="0"/>
           <w:sz w:val="22"/>
         </w:rPr>
-        <w:t xml:space="preserve">Block in </w:t>
-      </w:r>
-      <w:proofErr w:type="spellStart"/>
-      <w:r>
-        <w:rPr>
-          <w:rFonts w:ascii="Calibri" w:eastAsia="굴림" w:hAnsi="Calibri" w:cs="Calibri"/>
-          <w:kern w:val="0"/>
-          <w:sz w:val="22"/>
-        </w:rPr>
-        <w:t>autoCAD</w:t>
-      </w:r>
-      <w:proofErr w:type="spellEnd"/>
-      <w:r>
-        <w:rPr>
-          <w:rFonts w:ascii="Calibri" w:eastAsia="굴림" w:hAnsi="Calibri" w:cs="Calibri"/>
-          <w:kern w:val="0"/>
-          <w:sz w:val="22"/>
-        </w:rPr>
-        <w:t xml:space="preserve"> file -&gt; get coordinate of door </w:t>
-      </w:r>
-      <w:proofErr w:type="gramStart"/>
-      <w:r>
-        <w:rPr>
-          <w:rFonts w:ascii="Calibri" w:eastAsia="굴림" w:hAnsi="Calibri" w:cs="Calibri"/>
-          <w:kern w:val="0"/>
-          <w:sz w:val="22"/>
-        </w:rPr>
-        <w:t>block(</w:t>
-      </w:r>
-      <w:proofErr w:type="gramEnd"/>
-      <w:r>
-        <w:rPr>
-          <w:rFonts w:ascii="Calibri" w:eastAsia="굴림" w:hAnsi="Calibri" w:cs="Calibri"/>
-          <w:kern w:val="0"/>
-          <w:sz w:val="22"/>
-        </w:rPr>
-        <w:t>start point is not on same position of each door block)/ explode each block and assign id for each door block</w:t>
+        <w:t>Block in autoCAD file -&gt; get coordinate of door block(start point is not on same position of each door block)/ explode each block and assign id for each door block</w:t>
       </w:r>
     </w:p>
     <w:p>
@@ -1413,25 +817,7 @@
           <w:kern w:val="0"/>
           <w:sz w:val="22"/>
         </w:rPr>
-        <w:t xml:space="preserve">Add information of layer, </w:t>
-      </w:r>
-      <w:proofErr w:type="gramStart"/>
-      <w:r>
-        <w:rPr>
-          <w:rFonts w:ascii="Calibri" w:eastAsia="굴림" w:hAnsi="Calibri" w:cs="Calibri"/>
-          <w:kern w:val="0"/>
-          <w:sz w:val="22"/>
-        </w:rPr>
-        <w:t>category(</w:t>
-      </w:r>
-      <w:proofErr w:type="gramEnd"/>
-      <w:r>
-        <w:rPr>
-          <w:rFonts w:ascii="Calibri" w:eastAsia="굴림" w:hAnsi="Calibri" w:cs="Calibri"/>
-          <w:kern w:val="0"/>
-          <w:sz w:val="22"/>
-        </w:rPr>
-        <w:t>door, wall…), door block info, elements id to each element</w:t>
+        <w:t>Add information of layer, category(door, wall…), door block info, elements id to each element</w:t>
       </w:r>
     </w:p>
     <w:p>
@@ -1520,48 +906,8 @@
           <w:kern w:val="0"/>
           <w:sz w:val="22"/>
         </w:rPr>
-        <w:t xml:space="preserve">Plan B -&gt; get the Image from AutoCAD file + detect doors and lines from image of </w:t>
-      </w:r>
-      <w:proofErr w:type="spellStart"/>
-      <w:r>
-        <w:rPr>
-          <w:rFonts w:ascii="Calibri" w:eastAsia="굴림" w:hAnsi="Calibri" w:cs="Calibri"/>
-          <w:color w:val="000000"/>
-          <w:kern w:val="0"/>
-          <w:sz w:val="22"/>
-        </w:rPr>
-        <w:t>autoCAD</w:t>
-      </w:r>
-      <w:proofErr w:type="spellEnd"/>
-      <w:r>
-        <w:rPr>
-          <w:rFonts w:ascii="Calibri" w:eastAsia="굴림" w:hAnsi="Calibri" w:cs="Calibri"/>
-          <w:color w:val="000000"/>
-          <w:kern w:val="0"/>
-          <w:sz w:val="22"/>
-        </w:rPr>
-        <w:t xml:space="preserve"> </w:t>
-      </w:r>
-      <w:proofErr w:type="gramStart"/>
-      <w:r>
-        <w:rPr>
-          <w:rFonts w:ascii="Calibri" w:eastAsia="굴림" w:hAnsi="Calibri" w:cs="Calibri"/>
-          <w:color w:val="000000"/>
-          <w:kern w:val="0"/>
-          <w:sz w:val="22"/>
-        </w:rPr>
-        <w:t>file</w:t>
-      </w:r>
-      <w:r>
-        <w:rPr>
-          <w:rFonts w:ascii="Calibri" w:eastAsia="굴림" w:hAnsi="Calibri" w:cs="Calibri"/>
-          <w:color w:val="000000"/>
-          <w:kern w:val="0"/>
-          <w:sz w:val="22"/>
-        </w:rPr>
-        <w:t>(</w:t>
-      </w:r>
-      <w:proofErr w:type="gramEnd"/>
+        <w:t>Plan B -&gt; get the Image from AutoCAD file + detect doors and lines from image of autoCAD file(</w:t>
+      </w:r>
       <w:r>
         <w:rPr>
           <w:rFonts w:ascii="Calibri" w:eastAsia="굴림" w:hAnsi="Calibri" w:cs="Calibri"/>
@@ -1608,7 +954,7 @@
         <w:spacing w:after="0" w:line="240" w:lineRule="auto"/>
         <w:jc w:val="left"/>
         <w:rPr>
-          <w:rFonts w:ascii="Calibri" w:eastAsia="굴림" w:hAnsi="Calibri" w:cs="Calibri" w:hint="eastAsia"/>
+          <w:rFonts w:ascii="Calibri" w:eastAsia="굴림" w:hAnsi="Calibri" w:cs="Calibri"/>
           <w:kern w:val="0"/>
           <w:sz w:val="22"/>
         </w:rPr>
@@ -1636,20 +982,8 @@
           <w:kern w:val="0"/>
           <w:sz w:val="22"/>
         </w:rPr>
-        <w:t xml:space="preserve">Pre-processing with </w:t>
-      </w:r>
-      <w:proofErr w:type="spellStart"/>
-      <w:r>
-        <w:rPr>
-          <w:rFonts w:ascii="Calibri" w:eastAsia="굴림" w:hAnsi="Calibri" w:cs="Calibri"/>
-          <w:b/>
-          <w:bCs/>
-          <w:kern w:val="0"/>
-          <w:sz w:val="22"/>
-        </w:rPr>
-        <w:t>autoCAD</w:t>
-      </w:r>
-      <w:proofErr w:type="spellEnd"/>
+        <w:t>Pre-processing with autoCAD</w:t>
+      </w:r>
     </w:p>
     <w:p>
       <w:pPr>
@@ -1677,25 +1011,7 @@
           <w:kern w:val="0"/>
           <w:sz w:val="22"/>
         </w:rPr>
-        <w:t xml:space="preserve">Remove letter of </w:t>
-      </w:r>
-      <w:proofErr w:type="spellStart"/>
-      <w:r>
-        <w:rPr>
-          <w:rFonts w:ascii="Calibri" w:eastAsia="굴림" w:hAnsi="Calibri" w:cs="Calibri"/>
-          <w:kern w:val="0"/>
-          <w:sz w:val="22"/>
-        </w:rPr>
-        <w:t>german</w:t>
-      </w:r>
-      <w:proofErr w:type="spellEnd"/>
-      <w:r>
-        <w:rPr>
-          <w:rFonts w:ascii="Calibri" w:eastAsia="굴림" w:hAnsi="Calibri" w:cs="Calibri"/>
-          <w:kern w:val="0"/>
-          <w:sz w:val="22"/>
-        </w:rPr>
-        <w:t xml:space="preserve"> letter (</w:t>
+        <w:t>Remove letter of german letter (</w:t>
       </w:r>
       <w:r>
         <w:rPr>
@@ -1712,25 +1028,7 @@
           <w:kern w:val="0"/>
           <w:sz w:val="22"/>
         </w:rPr>
-        <w:t xml:space="preserve">ß) with </w:t>
-      </w:r>
-      <w:proofErr w:type="spellStart"/>
-      <w:r>
-        <w:rPr>
-          <w:rFonts w:ascii="맑은 고딕" w:eastAsia="맑은 고딕" w:hAnsi="맑은 고딕" w:cs="Calibri" w:hint="eastAsia"/>
-          <w:kern w:val="0"/>
-          <w:sz w:val="22"/>
-        </w:rPr>
-        <w:t>autoCAD</w:t>
-      </w:r>
-      <w:proofErr w:type="spellEnd"/>
-      <w:r>
-        <w:rPr>
-          <w:rFonts w:ascii="맑은 고딕" w:eastAsia="맑은 고딕" w:hAnsi="맑은 고딕" w:cs="Calibri" w:hint="eastAsia"/>
-          <w:kern w:val="0"/>
-          <w:sz w:val="22"/>
-        </w:rPr>
-        <w:t xml:space="preserve"> =&gt; layer name</w:t>
+        <w:t>ß) with autoCAD =&gt; layer name</w:t>
       </w:r>
     </w:p>
     <w:p>
@@ -1760,43 +1058,7 @@
           <w:sz w:val="22"/>
         </w:rPr>
         <w:lastRenderedPageBreak/>
-        <w:t xml:space="preserve">Remove unused part from each </w:t>
-      </w:r>
-      <w:proofErr w:type="gramStart"/>
-      <w:r>
-        <w:rPr>
-          <w:rFonts w:ascii="맑은 고딕" w:eastAsia="맑은 고딕" w:hAnsi="맑은 고딕" w:cs="Calibri" w:hint="eastAsia"/>
-          <w:kern w:val="0"/>
-          <w:sz w:val="22"/>
-        </w:rPr>
-        <w:t>block(</w:t>
-      </w:r>
-      <w:proofErr w:type="gramEnd"/>
-      <w:r>
-        <w:rPr>
-          <w:rFonts w:ascii="맑은 고딕" w:eastAsia="맑은 고딕" w:hAnsi="맑은 고딕" w:cs="Calibri" w:hint="eastAsia"/>
-          <w:kern w:val="0"/>
-          <w:sz w:val="22"/>
-        </w:rPr>
-        <w:t xml:space="preserve">floor of </w:t>
-      </w:r>
-      <w:proofErr w:type="spellStart"/>
-      <w:r>
-        <w:rPr>
-          <w:rFonts w:ascii="맑은 고딕" w:eastAsia="맑은 고딕" w:hAnsi="맑은 고딕" w:cs="Calibri" w:hint="eastAsia"/>
-          <w:kern w:val="0"/>
-          <w:sz w:val="22"/>
-        </w:rPr>
-        <w:t>Fassde</w:t>
-      </w:r>
-      <w:proofErr w:type="spellEnd"/>
-      <w:r>
-        <w:rPr>
-          <w:rFonts w:ascii="맑은 고딕" w:eastAsia="맑은 고딕" w:hAnsi="맑은 고딕" w:cs="Calibri" w:hint="eastAsia"/>
-          <w:kern w:val="0"/>
-          <w:sz w:val="22"/>
-        </w:rPr>
-        <w:t xml:space="preserve"> block, vertical line of door block)</w:t>
+        <w:t>Remove unused part from each block(floor of Fassde block, vertical line of door block)</w:t>
       </w:r>
     </w:p>
     <w:p>
@@ -1885,7 +1147,6 @@
           <w:sz w:val="22"/>
         </w:rPr>
       </w:pPr>
-      <w:proofErr w:type="spellStart"/>
       <w:r>
         <w:rPr>
           <w:rFonts w:ascii="Calibri" w:eastAsia="굴림" w:hAnsi="Calibri" w:cs="Calibri"/>
@@ -1894,23 +1155,21 @@
         </w:rPr>
         <w:t>Ezdxf</w:t>
       </w:r>
-      <w:proofErr w:type="spellEnd"/>
-    </w:p>
-    <w:p>
-      <w:pPr>
-        <w:widowControl/>
-        <w:wordWrap/>
-        <w:autoSpaceDE/>
-        <w:autoSpaceDN/>
-        <w:spacing w:after="0" w:line="240" w:lineRule="auto"/>
-        <w:jc w:val="left"/>
-        <w:rPr>
-          <w:rFonts w:ascii="Calibri" w:eastAsia="굴림" w:hAnsi="Calibri" w:cs="Calibri"/>
-          <w:kern w:val="0"/>
-          <w:sz w:val="22"/>
-        </w:rPr>
-      </w:pPr>
-      <w:proofErr w:type="spellStart"/>
+    </w:p>
+    <w:p>
+      <w:pPr>
+        <w:widowControl/>
+        <w:wordWrap/>
+        <w:autoSpaceDE/>
+        <w:autoSpaceDN/>
+        <w:spacing w:after="0" w:line="240" w:lineRule="auto"/>
+        <w:jc w:val="left"/>
+        <w:rPr>
+          <w:rFonts w:ascii="Calibri" w:eastAsia="굴림" w:hAnsi="Calibri" w:cs="Calibri"/>
+          <w:kern w:val="0"/>
+          <w:sz w:val="22"/>
+        </w:rPr>
+      </w:pPr>
       <w:r>
         <w:rPr>
           <w:rFonts w:ascii="Calibri" w:eastAsia="굴림" w:hAnsi="Calibri" w:cs="Calibri"/>
@@ -1919,7 +1178,6 @@
         </w:rPr>
         <w:t>Geopandas</w:t>
       </w:r>
-      <w:proofErr w:type="spellEnd"/>
     </w:p>
     <w:p>
       <w:pPr>
@@ -1958,7 +1216,6 @@
           <w:sz w:val="22"/>
         </w:rPr>
       </w:pPr>
-      <w:proofErr w:type="spellStart"/>
       <w:r>
         <w:rPr>
           <w:rFonts w:ascii="Calibri" w:eastAsia="굴림" w:hAnsi="Calibri" w:cs="Calibri"/>
@@ -1967,23 +1224,21 @@
         </w:rPr>
         <w:t>json</w:t>
       </w:r>
-      <w:proofErr w:type="spellEnd"/>
-    </w:p>
-    <w:p>
-      <w:pPr>
-        <w:widowControl/>
-        <w:wordWrap/>
-        <w:autoSpaceDE/>
-        <w:autoSpaceDN/>
-        <w:spacing w:after="0" w:line="240" w:lineRule="auto"/>
-        <w:jc w:val="left"/>
-        <w:rPr>
-          <w:rFonts w:ascii="Calibri" w:eastAsia="굴림" w:hAnsi="Calibri" w:cs="Calibri"/>
-          <w:kern w:val="0"/>
-          <w:sz w:val="22"/>
-        </w:rPr>
-      </w:pPr>
-      <w:proofErr w:type="spellStart"/>
+    </w:p>
+    <w:p>
+      <w:pPr>
+        <w:widowControl/>
+        <w:wordWrap/>
+        <w:autoSpaceDE/>
+        <w:autoSpaceDN/>
+        <w:spacing w:after="0" w:line="240" w:lineRule="auto"/>
+        <w:jc w:val="left"/>
+        <w:rPr>
+          <w:rFonts w:ascii="Calibri" w:eastAsia="굴림" w:hAnsi="Calibri" w:cs="Calibri"/>
+          <w:kern w:val="0"/>
+          <w:sz w:val="22"/>
+        </w:rPr>
+      </w:pPr>
       <w:r>
         <w:rPr>
           <w:rFonts w:ascii="Calibri" w:eastAsia="굴림" w:hAnsi="Calibri" w:cs="Calibri"/>
@@ -1992,23 +1247,21 @@
         </w:rPr>
         <w:t>geojson</w:t>
       </w:r>
-      <w:proofErr w:type="spellEnd"/>
-    </w:p>
-    <w:p>
-      <w:pPr>
-        <w:widowControl/>
-        <w:wordWrap/>
-        <w:autoSpaceDE/>
-        <w:autoSpaceDN/>
-        <w:spacing w:after="0" w:line="240" w:lineRule="auto"/>
-        <w:jc w:val="left"/>
-        <w:rPr>
-          <w:rFonts w:ascii="Calibri" w:eastAsia="굴림" w:hAnsi="Calibri" w:cs="Calibri"/>
-          <w:kern w:val="0"/>
-          <w:sz w:val="22"/>
-        </w:rPr>
-      </w:pPr>
-      <w:proofErr w:type="spellStart"/>
+    </w:p>
+    <w:p>
+      <w:pPr>
+        <w:widowControl/>
+        <w:wordWrap/>
+        <w:autoSpaceDE/>
+        <w:autoSpaceDN/>
+        <w:spacing w:after="0" w:line="240" w:lineRule="auto"/>
+        <w:jc w:val="left"/>
+        <w:rPr>
+          <w:rFonts w:ascii="Calibri" w:eastAsia="굴림" w:hAnsi="Calibri" w:cs="Calibri"/>
+          <w:kern w:val="0"/>
+          <w:sz w:val="22"/>
+        </w:rPr>
+      </w:pPr>
       <w:r>
         <w:rPr>
           <w:rFonts w:ascii="Calibri" w:eastAsia="굴림" w:hAnsi="Calibri" w:cs="Calibri"/>
@@ -2017,7 +1270,6 @@
         </w:rPr>
         <w:t>openCV</w:t>
       </w:r>
-      <w:proofErr w:type="spellEnd"/>
     </w:p>
     <w:p>
       <w:pPr>
@@ -2096,91 +1348,62 @@
         <w:wordWrap/>
         <w:autoSpaceDE/>
         <w:autoSpaceDN/>
-        <w:spacing w:after="0" w:line="240" w:lineRule="auto"/>
-        <w:jc w:val="left"/>
-        <w:rPr>
-          <w:rFonts w:ascii="Calibri" w:eastAsia="굴림" w:hAnsi="Calibri" w:cs="Calibri"/>
-          <w:kern w:val="0"/>
-          <w:sz w:val="22"/>
-        </w:rPr>
-      </w:pPr>
-      <w:r>
-        <w:rPr>
-          <w:rFonts w:ascii="Calibri" w:eastAsia="굴림" w:hAnsi="Calibri" w:cs="Calibri"/>
-          <w:kern w:val="0"/>
-          <w:sz w:val="22"/>
-        </w:rPr>
-        <w:t> </w:t>
-      </w:r>
-    </w:p>
-    <w:p>
-      <w:pPr>
-        <w:widowControl/>
-        <w:wordWrap/>
-        <w:autoSpaceDE/>
-        <w:autoSpaceDN/>
-        <w:spacing w:after="0" w:line="240" w:lineRule="auto"/>
-        <w:jc w:val="left"/>
-        <w:rPr>
-          <w:rFonts w:ascii="Calibri" w:eastAsia="굴림" w:hAnsi="Calibri" w:cs="Calibri"/>
-          <w:kern w:val="0"/>
-          <w:sz w:val="22"/>
-        </w:rPr>
-      </w:pPr>
-      <w:r>
-        <w:rPr>
-          <w:rFonts w:ascii="Calibri" w:eastAsia="굴림" w:hAnsi="Calibri" w:cs="Calibri"/>
-          <w:kern w:val="0"/>
-          <w:sz w:val="22"/>
-        </w:rPr>
-        <w:t> </w:t>
-      </w:r>
-    </w:p>
-    <w:p>
-      <w:pPr>
-        <w:widowControl/>
-        <w:wordWrap/>
-        <w:autoSpaceDE/>
-        <w:autoSpaceDN/>
-        <w:spacing w:after="0" w:line="240" w:lineRule="auto"/>
-        <w:jc w:val="left"/>
-        <w:rPr>
-          <w:rFonts w:ascii="Calibri" w:eastAsia="굴림" w:hAnsi="Calibri" w:cs="Calibri"/>
-          <w:kern w:val="0"/>
-          <w:sz w:val="22"/>
-        </w:rPr>
-      </w:pPr>
-      <w:r>
-        <w:rPr>
-          <w:rFonts w:ascii="Calibri" w:eastAsia="굴림" w:hAnsi="Calibri" w:cs="Calibri"/>
-          <w:kern w:val="0"/>
-          <w:sz w:val="22"/>
-        </w:rPr>
-        <w:t> </w:t>
-      </w:r>
-    </w:p>
-    <w:p>
-      <w:pPr>
-        <w:widowControl/>
-        <w:wordWrap/>
-        <w:autoSpaceDE/>
-        <w:autoSpaceDN/>
-        <w:spacing w:after="0" w:line="240" w:lineRule="auto"/>
-        <w:jc w:val="left"/>
-        <w:rPr>
-          <w:rFonts w:ascii="Calibri" w:eastAsia="굴림" w:hAnsi="Calibri" w:cs="Calibri"/>
-          <w:kern w:val="0"/>
-          <w:sz w:val="22"/>
-        </w:rPr>
-      </w:pPr>
-      <w:r>
-        <w:rPr>
-          <w:rFonts w:ascii="Calibri" w:eastAsia="굴림" w:hAnsi="Calibri" w:cs="Calibri"/>
-          <w:kern w:val="0"/>
-          <w:sz w:val="22"/>
-        </w:rPr>
-        <w:t> </w:t>
-      </w:r>
+        <w:rPr>
+          <w:rFonts w:ascii="Calibri" w:eastAsia="굴림" w:hAnsi="Calibri" w:cs="Calibri"/>
+          <w:kern w:val="0"/>
+          <w:sz w:val="22"/>
+        </w:rPr>
+      </w:pPr>
+      <w:r>
+        <w:rPr>
+          <w:rFonts w:ascii="Calibri" w:eastAsia="굴림" w:hAnsi="Calibri" w:cs="Calibri"/>
+          <w:kern w:val="0"/>
+          <w:sz w:val="22"/>
+        </w:rPr>
+        <w:br w:type="page"/>
+      </w:r>
+    </w:p>
+    <w:p>
+      <w:pPr>
+        <w:widowControl/>
+        <w:wordWrap/>
+        <w:autoSpaceDE/>
+        <w:autoSpaceDN/>
+        <w:spacing w:after="0" w:line="240" w:lineRule="auto"/>
+        <w:jc w:val="left"/>
+        <w:rPr>
+          <w:rFonts w:ascii="Calibri" w:eastAsia="굴림" w:hAnsi="Calibri" w:cs="Calibri"/>
+          <w:color w:val="000000"/>
+          <w:kern w:val="0"/>
+          <w:sz w:val="22"/>
+        </w:rPr>
+      </w:pPr>
+      <w:r>
+        <w:rPr>
+          <w:rFonts w:ascii="Calibri" w:eastAsia="굴림" w:hAnsi="Calibri" w:cs="Calibri"/>
+          <w:color w:val="000000"/>
+          <w:kern w:val="0"/>
+          <w:sz w:val="22"/>
+        </w:rPr>
+        <w:lastRenderedPageBreak/>
+        <w:t>AutoCAD modify</w:t>
+      </w:r>
+    </w:p>
+    <w:p>
+      <w:pPr>
+        <w:widowControl/>
+        <w:wordWrap/>
+        <w:autoSpaceDE/>
+        <w:autoSpaceDN/>
+        <w:spacing w:after="0" w:line="240" w:lineRule="auto"/>
+        <w:jc w:val="left"/>
+        <w:rPr>
+          <w:rFonts w:ascii="Calibri" w:eastAsia="굴림" w:hAnsi="Calibri" w:cs="Calibri"/>
+          <w:color w:val="000000"/>
+          <w:kern w:val="0"/>
+          <w:sz w:val="22"/>
+        </w:rPr>
+      </w:pPr>
     </w:p>
     <w:p>
       <w:pPr>
@@ -2192,11 +1415,131 @@
         <w:jc w:val="left"/>
         <w:rPr>
           <w:rFonts w:ascii="Calibri" w:eastAsia="굴림" w:hAnsi="Calibri" w:cs="Calibri" w:hint="eastAsia"/>
-          <w:kern w:val="0"/>
-          <w:sz w:val="22"/>
-        </w:rPr>
-      </w:pPr>
-      <w:r>
+          <w:color w:val="000000"/>
+          <w:kern w:val="0"/>
+          <w:sz w:val="22"/>
+        </w:rPr>
+      </w:pPr>
+      <w:r>
+        <w:rPr>
+          <w:rFonts w:ascii="Calibri" w:eastAsia="굴림" w:hAnsi="Calibri" w:cs="Calibri"/>
+          <w:color w:val="000000"/>
+          <w:kern w:val="0"/>
+          <w:sz w:val="22"/>
+        </w:rPr>
+        <w:t>Explode blocks</w:t>
+      </w:r>
+    </w:p>
+    <w:p>
+      <w:pPr>
+        <w:widowControl/>
+        <w:wordWrap/>
+        <w:autoSpaceDE/>
+        <w:autoSpaceDN/>
+        <w:spacing w:after="0" w:line="240" w:lineRule="auto"/>
+        <w:jc w:val="left"/>
+        <w:rPr>
+          <w:rFonts w:ascii="Calibri" w:eastAsia="굴림" w:hAnsi="Calibri" w:cs="Calibri"/>
+          <w:color w:val="000000"/>
+          <w:kern w:val="0"/>
+          <w:sz w:val="22"/>
+        </w:rPr>
+      </w:pPr>
+    </w:p>
+    <w:p>
+      <w:pPr>
+        <w:widowControl/>
+        <w:wordWrap/>
+        <w:autoSpaceDE/>
+        <w:autoSpaceDN/>
+        <w:spacing w:after="0" w:line="240" w:lineRule="auto"/>
+        <w:jc w:val="left"/>
+        <w:rPr>
+          <w:rFonts w:ascii="Calibri" w:eastAsia="굴림" w:hAnsi="Calibri" w:cs="Calibri"/>
+          <w:color w:val="000000"/>
+          <w:kern w:val="0"/>
+          <w:sz w:val="22"/>
+        </w:rPr>
+      </w:pPr>
+      <w:r>
+        <w:rPr>
+          <w:noProof/>
+        </w:rPr>
+        <w:drawing>
+          <wp:inline distT="0" distB="0" distL="0" distR="0" wp14:anchorId="11BE2252" wp14:editId="46375CBC">
+            <wp:extent cx="5048250" cy="5591175"/>
+            <wp:effectExtent l="0" t="0" r="0" b="9525"/>
+            <wp:docPr id="1" name="그림 1"/>
+            <wp:cNvGraphicFramePr>
+              <a:graphicFrameLocks xmlns:a="http://schemas.openxmlformats.org/drawingml/2006/main" noChangeAspect="1"/>
+            </wp:cNvGraphicFramePr>
+            <a:graphic xmlns:a="http://schemas.openxmlformats.org/drawingml/2006/main">
+              <a:graphicData uri="http://schemas.openxmlformats.org/drawingml/2006/picture">
+                <pic:pic xmlns:pic="http://schemas.openxmlformats.org/drawingml/2006/picture">
+                  <pic:nvPicPr>
+                    <pic:cNvPr id="1" name=""/>
+                    <pic:cNvPicPr/>
+                  </pic:nvPicPr>
+                  <pic:blipFill>
+                    <a:blip r:embed="rId5"/>
+                    <a:stretch>
+                      <a:fillRect/>
+                    </a:stretch>
+                  </pic:blipFill>
+                  <pic:spPr>
+                    <a:xfrm>
+                      <a:off x="0" y="0"/>
+                      <a:ext cx="5048250" cy="5591175"/>
+                    </a:xfrm>
+                    <a:prstGeom prst="rect">
+                      <a:avLst/>
+                    </a:prstGeom>
+                  </pic:spPr>
+                </pic:pic>
+              </a:graphicData>
+            </a:graphic>
+          </wp:inline>
+        </w:drawing>
+      </w:r>
+    </w:p>
+    <w:p>
+      <w:pPr>
+        <w:widowControl/>
+        <w:wordWrap/>
+        <w:autoSpaceDE/>
+        <w:autoSpaceDN/>
+        <w:spacing w:after="0" w:line="240" w:lineRule="auto"/>
+        <w:jc w:val="left"/>
+        <w:rPr>
+          <w:rFonts w:ascii="Calibri" w:eastAsia="굴림" w:hAnsi="Calibri" w:cs="Calibri"/>
+          <w:color w:val="000000"/>
+          <w:kern w:val="0"/>
+          <w:sz w:val="22"/>
+        </w:rPr>
+      </w:pPr>
+    </w:p>
+    <w:p>
+      <w:pPr>
+        <w:widowControl/>
+        <w:wordWrap/>
+        <w:autoSpaceDE/>
+        <w:autoSpaceDN/>
+        <w:spacing w:after="0" w:line="240" w:lineRule="auto"/>
+        <w:jc w:val="left"/>
+        <w:rPr>
+          <w:rFonts w:ascii="Calibri" w:eastAsia="굴림" w:hAnsi="Calibri" w:cs="Calibri" w:hint="eastAsia"/>
+          <w:color w:val="000000"/>
+          <w:kern w:val="0"/>
+          <w:sz w:val="22"/>
+        </w:rPr>
+      </w:pPr>
+    </w:p>
+    <w:p>
+      <w:pPr>
+        <w:widowControl/>
+        <w:wordWrap/>
+        <w:autoSpaceDE/>
+        <w:autoSpaceDN/>
         <w:rPr>
           <w:rFonts w:ascii="Calibri" w:eastAsia="굴림" w:hAnsi="Calibri" w:cs="Calibri"/>
           <w:b/>
@@ -2204,9 +1547,7 @@
           <w:kern w:val="0"/>
           <w:sz w:val="22"/>
         </w:rPr>
-        <w:t xml:space="preserve">Task2: image processing with rescue plan image to </w:t>
-      </w:r>
-      <w:proofErr w:type="spellStart"/>
+      </w:pPr>
       <w:r>
         <w:rPr>
           <w:rFonts w:ascii="Calibri" w:eastAsia="굴림" w:hAnsi="Calibri" w:cs="Calibri"/>
@@ -2215,159 +1556,7 @@
           <w:kern w:val="0"/>
           <w:sz w:val="22"/>
         </w:rPr>
-        <w:t>geojson</w:t>
-      </w:r>
-      <w:proofErr w:type="spellEnd"/>
-    </w:p>
-    <w:p>
-      <w:pPr>
-        <w:widowControl/>
-        <w:wordWrap/>
-        <w:autoSpaceDE/>
-        <w:autoSpaceDN/>
-        <w:spacing w:after="0" w:line="240" w:lineRule="auto"/>
-        <w:jc w:val="left"/>
-        <w:rPr>
-          <w:rFonts w:ascii="Calibri" w:eastAsia="굴림" w:hAnsi="Calibri" w:cs="Calibri"/>
-          <w:kern w:val="0"/>
-          <w:sz w:val="22"/>
-        </w:rPr>
-      </w:pPr>
-      <w:r>
-        <w:rPr>
-          <w:rFonts w:ascii="Calibri" w:eastAsia="굴림" w:hAnsi="Calibri" w:cs="Calibri"/>
-          <w:kern w:val="0"/>
-          <w:sz w:val="22"/>
-        </w:rPr>
-        <w:t xml:space="preserve">Symbol removal, line detection -&gt; improve original code(binary2) / Edge detection with </w:t>
-      </w:r>
-      <w:proofErr w:type="gramStart"/>
-      <w:r>
-        <w:rPr>
-          <w:rFonts w:ascii="Calibri" w:eastAsia="굴림" w:hAnsi="Calibri" w:cs="Calibri"/>
-          <w:kern w:val="0"/>
-          <w:sz w:val="22"/>
-        </w:rPr>
-        <w:t>OpenCV(</w:t>
-      </w:r>
-      <w:proofErr w:type="gramEnd"/>
-      <w:r>
-        <w:rPr>
-          <w:rFonts w:ascii="Calibri" w:eastAsia="굴림" w:hAnsi="Calibri" w:cs="Calibri"/>
-          <w:kern w:val="0"/>
-          <w:sz w:val="22"/>
-        </w:rPr>
-        <w:t>Canny Edge detection), line detection</w:t>
-      </w:r>
-    </w:p>
-    <w:p>
-      <w:pPr>
-        <w:widowControl/>
-        <w:wordWrap/>
-        <w:autoSpaceDE/>
-        <w:autoSpaceDN/>
-        <w:spacing w:after="0" w:line="240" w:lineRule="auto"/>
-        <w:jc w:val="left"/>
-        <w:rPr>
-          <w:rFonts w:ascii="Calibri" w:eastAsia="굴림" w:hAnsi="Calibri" w:cs="Calibri"/>
-          <w:kern w:val="0"/>
-          <w:sz w:val="22"/>
-        </w:rPr>
-      </w:pPr>
-      <w:r>
-        <w:rPr>
-          <w:rFonts w:ascii="Calibri" w:eastAsia="굴림" w:hAnsi="Calibri" w:cs="Calibri"/>
-          <w:kern w:val="0"/>
-          <w:sz w:val="22"/>
-        </w:rPr>
-        <w:t xml:space="preserve">Vectorize =&gt; current result is 'csv' format, change it to </w:t>
-      </w:r>
-      <w:proofErr w:type="spellStart"/>
-      <w:r>
-        <w:rPr>
-          <w:rFonts w:ascii="Calibri" w:eastAsia="굴림" w:hAnsi="Calibri" w:cs="Calibri"/>
-          <w:kern w:val="0"/>
-          <w:sz w:val="22"/>
-        </w:rPr>
-        <w:t>geojson</w:t>
-      </w:r>
-      <w:proofErr w:type="spellEnd"/>
-      <w:r>
-        <w:rPr>
-          <w:rFonts w:ascii="Calibri" w:eastAsia="굴림" w:hAnsi="Calibri" w:cs="Calibri"/>
-          <w:kern w:val="0"/>
-          <w:sz w:val="22"/>
-        </w:rPr>
-        <w:t>/dwg format</w:t>
-      </w:r>
-    </w:p>
-    <w:p>
-      <w:pPr>
-        <w:widowControl/>
-        <w:wordWrap/>
-        <w:autoSpaceDE/>
-        <w:autoSpaceDN/>
-        <w:spacing w:after="0" w:line="240" w:lineRule="auto"/>
-        <w:jc w:val="left"/>
-        <w:rPr>
-          <w:rFonts w:ascii="Calibri" w:eastAsia="굴림" w:hAnsi="Calibri" w:cs="Calibri"/>
-          <w:kern w:val="0"/>
-          <w:sz w:val="22"/>
-        </w:rPr>
-      </w:pPr>
-      <w:r>
-        <w:rPr>
-          <w:rFonts w:ascii="Calibri" w:eastAsia="굴림" w:hAnsi="Calibri" w:cs="Calibri"/>
-          <w:kern w:val="0"/>
-          <w:sz w:val="22"/>
-        </w:rPr>
-        <w:t>Improve processing speed</w:t>
-      </w:r>
-    </w:p>
-    <w:p>
-      <w:pPr>
-        <w:widowControl/>
-        <w:wordWrap/>
-        <w:autoSpaceDE/>
-        <w:autoSpaceDN/>
-        <w:spacing w:after="0" w:line="240" w:lineRule="auto"/>
-        <w:jc w:val="left"/>
-        <w:rPr>
-          <w:rFonts w:ascii="Calibri" w:eastAsia="굴림" w:hAnsi="Calibri" w:cs="Calibri"/>
-          <w:kern w:val="0"/>
-          <w:sz w:val="22"/>
-        </w:rPr>
-      </w:pPr>
-      <w:r>
-        <w:rPr>
-          <w:rFonts w:ascii="Calibri" w:eastAsia="굴림" w:hAnsi="Calibri" w:cs="Calibri"/>
-          <w:kern w:val="0"/>
-          <w:sz w:val="22"/>
-        </w:rPr>
-        <w:t>Symbol removal</w:t>
-      </w:r>
-    </w:p>
-    <w:p>
-      <w:pPr>
-        <w:widowControl/>
-        <w:wordWrap/>
-        <w:autoSpaceDE/>
-        <w:autoSpaceDN/>
-        <w:spacing w:after="0" w:line="240" w:lineRule="auto"/>
-        <w:jc w:val="left"/>
-        <w:rPr>
-          <w:rFonts w:ascii="Calibri" w:eastAsia="굴림" w:hAnsi="Calibri" w:cs="Calibri"/>
-          <w:kern w:val="0"/>
-          <w:sz w:val="22"/>
-        </w:rPr>
-      </w:pPr>
-      <w:r>
-        <w:rPr>
-          <w:rFonts w:ascii="Calibri" w:eastAsia="굴림" w:hAnsi="Calibri" w:cs="Calibri"/>
-          <w:kern w:val="0"/>
-          <w:sz w:val="22"/>
-        </w:rPr>
-        <w:t> </w:t>
+        <w:br w:type="page"/>
       </w:r>
     </w:p>
     <w:p>
@@ -2392,9 +1581,139 @@
           <w:kern w:val="0"/>
           <w:sz w:val="22"/>
         </w:rPr>
-        <w:t xml:space="preserve">Process with Window GUI with </w:t>
-      </w:r>
-      <w:proofErr w:type="spellStart"/>
+        <w:lastRenderedPageBreak/>
+        <w:t>Task2: image processing with rescue plan image to geojson</w:t>
+      </w:r>
+    </w:p>
+    <w:p>
+      <w:pPr>
+        <w:widowControl/>
+        <w:wordWrap/>
+        <w:autoSpaceDE/>
+        <w:autoSpaceDN/>
+        <w:spacing w:after="0" w:line="240" w:lineRule="auto"/>
+        <w:jc w:val="left"/>
+        <w:rPr>
+          <w:rFonts w:ascii="Calibri" w:eastAsia="굴림" w:hAnsi="Calibri" w:cs="Calibri"/>
+          <w:kern w:val="0"/>
+          <w:sz w:val="22"/>
+        </w:rPr>
+      </w:pPr>
+      <w:r>
+        <w:rPr>
+          <w:rFonts w:ascii="Calibri" w:eastAsia="굴림" w:hAnsi="Calibri" w:cs="Calibri"/>
+          <w:kern w:val="0"/>
+          <w:sz w:val="22"/>
+        </w:rPr>
+        <w:t>Symbol removal, line detection -&gt; improve original code(binary2) / Edge detection with OpenCV(Canny Edge detection), line detection</w:t>
+      </w:r>
+    </w:p>
+    <w:p>
+      <w:pPr>
+        <w:widowControl/>
+        <w:wordWrap/>
+        <w:autoSpaceDE/>
+        <w:autoSpaceDN/>
+        <w:spacing w:after="0" w:line="240" w:lineRule="auto"/>
+        <w:jc w:val="left"/>
+        <w:rPr>
+          <w:rFonts w:ascii="Calibri" w:eastAsia="굴림" w:hAnsi="Calibri" w:cs="Calibri"/>
+          <w:kern w:val="0"/>
+          <w:sz w:val="22"/>
+        </w:rPr>
+      </w:pPr>
+      <w:r>
+        <w:rPr>
+          <w:rFonts w:ascii="Calibri" w:eastAsia="굴림" w:hAnsi="Calibri" w:cs="Calibri"/>
+          <w:kern w:val="0"/>
+          <w:sz w:val="22"/>
+        </w:rPr>
+        <w:t>Vectorize =&gt; current result is 'csv' format, change it to geojson/dwg format</w:t>
+      </w:r>
+    </w:p>
+    <w:p>
+      <w:pPr>
+        <w:widowControl/>
+        <w:wordWrap/>
+        <w:autoSpaceDE/>
+        <w:autoSpaceDN/>
+        <w:spacing w:after="0" w:line="240" w:lineRule="auto"/>
+        <w:jc w:val="left"/>
+        <w:rPr>
+          <w:rFonts w:ascii="Calibri" w:eastAsia="굴림" w:hAnsi="Calibri" w:cs="Calibri"/>
+          <w:kern w:val="0"/>
+          <w:sz w:val="22"/>
+        </w:rPr>
+      </w:pPr>
+      <w:r>
+        <w:rPr>
+          <w:rFonts w:ascii="Calibri" w:eastAsia="굴림" w:hAnsi="Calibri" w:cs="Calibri"/>
+          <w:kern w:val="0"/>
+          <w:sz w:val="22"/>
+        </w:rPr>
+        <w:t>Improve processing speed</w:t>
+      </w:r>
+    </w:p>
+    <w:p>
+      <w:pPr>
+        <w:widowControl/>
+        <w:wordWrap/>
+        <w:autoSpaceDE/>
+        <w:autoSpaceDN/>
+        <w:spacing w:after="0" w:line="240" w:lineRule="auto"/>
+        <w:jc w:val="left"/>
+        <w:rPr>
+          <w:rFonts w:ascii="Calibri" w:eastAsia="굴림" w:hAnsi="Calibri" w:cs="Calibri"/>
+          <w:kern w:val="0"/>
+          <w:sz w:val="22"/>
+        </w:rPr>
+      </w:pPr>
+      <w:r>
+        <w:rPr>
+          <w:rFonts w:ascii="Calibri" w:eastAsia="굴림" w:hAnsi="Calibri" w:cs="Calibri"/>
+          <w:kern w:val="0"/>
+          <w:sz w:val="22"/>
+        </w:rPr>
+        <w:t>Symbol removal</w:t>
+      </w:r>
+    </w:p>
+    <w:p>
+      <w:pPr>
+        <w:widowControl/>
+        <w:wordWrap/>
+        <w:autoSpaceDE/>
+        <w:autoSpaceDN/>
+        <w:spacing w:after="0" w:line="240" w:lineRule="auto"/>
+        <w:jc w:val="left"/>
+        <w:rPr>
+          <w:rFonts w:ascii="Calibri" w:eastAsia="굴림" w:hAnsi="Calibri" w:cs="Calibri"/>
+          <w:kern w:val="0"/>
+          <w:sz w:val="22"/>
+        </w:rPr>
+      </w:pPr>
+      <w:r>
+        <w:rPr>
+          <w:rFonts w:ascii="Calibri" w:eastAsia="굴림" w:hAnsi="Calibri" w:cs="Calibri"/>
+          <w:kern w:val="0"/>
+          <w:sz w:val="22"/>
+        </w:rPr>
+        <w:t> </w:t>
+      </w:r>
+    </w:p>
+    <w:p>
+      <w:pPr>
+        <w:widowControl/>
+        <w:wordWrap/>
+        <w:autoSpaceDE/>
+        <w:autoSpaceDN/>
+        <w:spacing w:after="0" w:line="240" w:lineRule="auto"/>
+        <w:jc w:val="left"/>
+        <w:rPr>
+          <w:rFonts w:ascii="Calibri" w:eastAsia="굴림" w:hAnsi="Calibri" w:cs="Calibri"/>
+          <w:kern w:val="0"/>
+          <w:sz w:val="22"/>
+        </w:rPr>
+      </w:pPr>
       <w:r>
         <w:rPr>
           <w:rFonts w:ascii="Calibri" w:eastAsia="굴림" w:hAnsi="Calibri" w:cs="Calibri"/>
@@ -2403,9 +1722,8 @@
           <w:kern w:val="0"/>
           <w:sz w:val="22"/>
         </w:rPr>
-        <w:t>tkinter</w:t>
-      </w:r>
-      <w:proofErr w:type="spellEnd"/>
+        <w:t>Process with Window GUI with tkinter</w:t>
+      </w:r>
     </w:p>
     <w:p>
       <w:pPr>
@@ -2544,28 +1862,17 @@
           <w:kern w:val="0"/>
           <w:sz w:val="22"/>
         </w:rPr>
-        <w:t xml:space="preserve">Filtering of the generated lines =&gt; </w:t>
-      </w:r>
-      <w:proofErr w:type="gramStart"/>
-      <w:r>
-        <w:rPr>
-          <w:rFonts w:ascii="Calibri" w:eastAsia="굴림" w:hAnsi="Calibri" w:cs="Calibri"/>
-          <w:kern w:val="0"/>
-          <w:sz w:val="22"/>
-        </w:rPr>
-        <w:t>final result</w:t>
-      </w:r>
-      <w:proofErr w:type="gramEnd"/>
-      <w:r>
-        <w:rPr>
-          <w:rFonts w:ascii="Calibri" w:eastAsia="굴림" w:hAnsi="Calibri" w:cs="Calibri"/>
-          <w:kern w:val="0"/>
-          <w:sz w:val="22"/>
-        </w:rPr>
-        <w:t>: csv file</w:t>
-      </w:r>
-    </w:p>
-    <w:p/>
+        <w:t>Filtering of the generated lines =&gt; final result: csv file</w:t>
+      </w:r>
+    </w:p>
+    <w:p>
+      <w:pPr>
+        <w:widowControl/>
+        <w:wordWrap/>
+        <w:autoSpaceDE/>
+        <w:autoSpaceDN/>
+      </w:pPr>
+    </w:p>
     <w:sectPr>
       <w:pgSz w:w="11906" w:h="16838"/>
       <w:pgMar w:top="1701" w:right="1440" w:bottom="1440" w:left="1440" w:header="851" w:footer="992" w:gutter="0"/>

</xml_diff>